<commit_message>
update manual (mainly, add MGP and LKT).
</commit_message>
<xml_diff>
--- a/PROFESS3_manual.docx
+++ b/PROFESS3_manual.docx
@@ -13,7 +13,13 @@
         <w:rPr>
           <w:rFonts w:eastAsia="Times New Roman"/>
         </w:rPr>
-        <w:t>PROFESS 3.0 User’s Manual</w:t>
+        <w:t>PROFESS</w:t>
+      </w:r>
+      <w:r>
+        <w:rPr>
+          <w:rFonts w:eastAsia="Times New Roman"/>
+        </w:rPr>
+        <w:t xml:space="preserve"> User’s Manual</w:t>
       </w:r>
       <w:bookmarkEnd w:id="0"/>
       <w:r>
@@ -21,49 +27,11 @@
       </w:r>
     </w:p>
     <w:p>
-      <w:pPr>
+      <w:r>
         <w:rPr>
           <w:i/>
         </w:rPr>
-      </w:pPr>
-      <w:r>
-        <w:rPr>
-          <w:i/>
-        </w:rPr>
-        <w:t>This manual that accompanies PROFESS (v</w:t>
-      </w:r>
-      <w:r>
-        <w:rPr>
-          <w:i/>
-          <w:lang w:eastAsia="zh-CN"/>
-        </w:rPr>
-        <w:t>3</w:t>
-      </w:r>
-      <w:r>
-        <w:rPr>
-          <w:i/>
-        </w:rPr>
-        <w:t xml:space="preserve">.0) in the CPC Program Library was updated by </w:t>
-      </w:r>
-      <w:r>
-        <w:rPr>
-          <w:i/>
-          <w:lang w:eastAsia="zh-CN"/>
-        </w:rPr>
-        <w:t>Mohan Chen, Junchao Xia, Johannes M. Dieterich and William C. Witt</w:t>
-      </w:r>
-      <w:r>
-        <w:rPr>
-          <w:i/>
-        </w:rPr>
-        <w:t xml:space="preserve">.  It is based on the manual version </w:t>
-      </w:r>
-      <w:r>
-        <w:rPr>
-          <w:i/>
-          <w:lang w:eastAsia="zh-CN"/>
-        </w:rPr>
-        <w:t>2</w:t>
+        <w:t xml:space="preserve">This manual </w:t>
       </w:r>
       <w:bookmarkStart w:id="1" w:name="_Toc206836459"/>
       <w:bookmarkStart w:id="2" w:name="_Toc194488257"/>
@@ -71,7 +39,20 @@
         <w:rPr>
           <w:i/>
         </w:rPr>
-        <w:t>.0.</w:t>
+        <w:t xml:space="preserve">is largely the same as that accompanying PROFESS </w:t>
+      </w:r>
+      <w:r>
+        <w:rPr>
+          <w:i/>
+          <w:lang w:eastAsia="zh-CN"/>
+        </w:rPr>
+        <w:t>3</w:t>
+      </w:r>
+      <w:r>
+        <w:rPr>
+          <w:i/>
+        </w:rPr>
+        <w:t>.0 in the CPC Program Library, but it includes several new functionals/features.</w:t>
       </w:r>
     </w:p>
     <w:p>
@@ -294,11 +275,7 @@
         <w:endnoteReference w:id="5"/>
       </w:r>
       <w:r>
-        <w:t xml:space="preserve"> program – interfaced to PROFESS – finds saddle points with respect to ion movement. It takes the initial and final ion positions (and </w:t>
-      </w:r>
-      <w:r>
-        <w:lastRenderedPageBreak/>
-        <w:t>whatever intermediate positions you would like to specify) as input, and proceeds to find the saddle point. It outputs the geometry of that state as well as its energy.</w:t>
+        <w:t xml:space="preserve"> program – interfaced to PROFESS – finds saddle points with respect to ion movement. It takes the initial and final ion positions (and whatever intermediate positions you would like to specify) as input, and proceeds to find the saddle point. It outputs the geometry of that state as well as its energy.</w:t>
       </w:r>
     </w:p>
     <w:p>
@@ -314,6 +291,7 @@
           <w:rFonts w:ascii="Times New Roman" w:eastAsia="SimSun" w:hAnsi="Times New Roman"/>
           <w:lang w:eastAsia="zh-CN"/>
         </w:rPr>
+        <w:lastRenderedPageBreak/>
         <w:t xml:space="preserve">2. </w:t>
       </w:r>
       <w:r>
@@ -881,37 +859,108 @@
     <w:p>
       <w:pPr>
         <w:pStyle w:val="ListParagraph1"/>
+        <w:numPr>
+          <w:ilvl w:val="0"/>
+          <w:numId w:val="1"/>
+        </w:numPr>
         <w:spacing w:line="276" w:lineRule="auto"/>
-        <w:ind w:left="0"/>
-        <w:rPr>
-          <w:color w:val="FF0000"/>
-        </w:rPr>
-      </w:pPr>
-    </w:p>
-    <w:p>
-      <w:pPr>
-        <w:pStyle w:val="ListParagraph1"/>
-        <w:spacing w:line="276" w:lineRule="auto"/>
-        <w:ind w:left="0"/>
-        <w:rPr>
-          <w:rFonts w:eastAsia="SimSun"/>
-          <w:b/>
-          <w:bCs/>
-          <w:sz w:val="26"/>
-          <w:szCs w:val="26"/>
-          <w:lang w:eastAsia="zh-CN"/>
-        </w:rPr>
-      </w:pPr>
-      <w:r>
-        <w:rPr>
-          <w:rFonts w:eastAsia="SimSun"/>
-          <w:b/>
-          <w:bCs/>
-          <w:sz w:val="26"/>
-          <w:szCs w:val="26"/>
-          <w:lang w:eastAsia="zh-CN"/>
-        </w:rPr>
-        <w:t>2.4 New functions</w:t>
+      </w:pPr>
+      <w:r>
+        <w:t xml:space="preserve">W. </w:t>
+      </w:r>
+      <w:r>
+        <w:t>Mi, A</w:t>
+      </w:r>
+      <w:r>
+        <w:t>.</w:t>
+      </w:r>
+      <w:r>
+        <w:t xml:space="preserve"> Genova, and M</w:t>
+      </w:r>
+      <w:r>
+        <w:t>.</w:t>
+      </w:r>
+      <w:r>
+        <w:t xml:space="preserve"> Pavanello</w:t>
+      </w:r>
+      <w:r>
+        <w:t>,</w:t>
+      </w:r>
+      <w:r>
+        <w:t xml:space="preserve"> "Nonlocal kinetic energy functionals by functional integration</w:t>
+      </w:r>
+      <w:r>
+        <w:t>,</w:t>
+      </w:r>
+      <w:r>
+        <w:t>" </w:t>
+      </w:r>
+      <w:r>
+        <w:rPr>
+          <w:i/>
+          <w:iCs/>
+        </w:rPr>
+        <w:t>J. C</w:t>
+      </w:r>
+      <w:r>
+        <w:rPr>
+          <w:i/>
+          <w:iCs/>
+        </w:rPr>
+        <w:t>hem</w:t>
+      </w:r>
+      <w:r>
+        <w:rPr>
+          <w:i/>
+          <w:iCs/>
+        </w:rPr>
+        <w:t>.</w:t>
+      </w:r>
+      <w:r>
+        <w:rPr>
+          <w:i/>
+          <w:iCs/>
+        </w:rPr>
+        <w:t xml:space="preserve"> </w:t>
+      </w:r>
+      <w:r>
+        <w:rPr>
+          <w:i/>
+          <w:iCs/>
+        </w:rPr>
+        <w:t>P</w:t>
+      </w:r>
+      <w:r>
+        <w:rPr>
+          <w:i/>
+          <w:iCs/>
+        </w:rPr>
+        <w:t>hys</w:t>
+      </w:r>
+      <w:r>
+        <w:rPr>
+          <w:i/>
+          <w:iCs/>
+        </w:rPr>
+        <w:t>.</w:t>
+      </w:r>
+      <w:r>
+        <w:t> </w:t>
+      </w:r>
+      <w:r>
+        <w:rPr>
+          <w:b/>
+        </w:rPr>
+        <w:t>148</w:t>
+      </w:r>
+      <w:r>
+        <w:t xml:space="preserve">, </w:t>
+      </w:r>
+      <w:r>
+        <w:t>184107</w:t>
+      </w:r>
+      <w:r>
+        <w:t xml:space="preserve"> (2018).</w:t>
       </w:r>
     </w:p>
     <w:p>
@@ -922,6 +971,133 @@
           <w:numId w:val="1"/>
         </w:numPr>
         <w:spacing w:line="276" w:lineRule="auto"/>
+      </w:pPr>
+      <w:r>
+        <w:t xml:space="preserve">K. </w:t>
+      </w:r>
+      <w:r>
+        <w:t>Luo, V</w:t>
+      </w:r>
+      <w:r>
+        <w:t>.</w:t>
+      </w:r>
+      <w:r>
+        <w:t xml:space="preserve"> V. Karasiev, and S. B. Trickey</w:t>
+      </w:r>
+      <w:r>
+        <w:t>,</w:t>
+      </w:r>
+      <w:r>
+        <w:t xml:space="preserve"> "A simple generalized gradient approximation for the noninteracting kinetic energy density functional</w:t>
+      </w:r>
+      <w:r>
+        <w:t>,</w:t>
+      </w:r>
+      <w:r>
+        <w:t>" </w:t>
+      </w:r>
+      <w:r>
+        <w:rPr>
+          <w:i/>
+          <w:iCs/>
+        </w:rPr>
+        <w:t>Phys</w:t>
+      </w:r>
+      <w:r>
+        <w:rPr>
+          <w:i/>
+          <w:iCs/>
+        </w:rPr>
+        <w:t>.</w:t>
+      </w:r>
+      <w:r>
+        <w:rPr>
+          <w:i/>
+          <w:iCs/>
+        </w:rPr>
+        <w:t xml:space="preserve"> Rev</w:t>
+      </w:r>
+      <w:r>
+        <w:rPr>
+          <w:i/>
+          <w:iCs/>
+        </w:rPr>
+        <w:t>.</w:t>
+      </w:r>
+      <w:r>
+        <w:rPr>
+          <w:i/>
+          <w:iCs/>
+        </w:rPr>
+        <w:t xml:space="preserve"> B</w:t>
+      </w:r>
+      <w:r>
+        <w:t> </w:t>
+      </w:r>
+      <w:r>
+        <w:rPr>
+          <w:b/>
+        </w:rPr>
+        <w:t>98</w:t>
+      </w:r>
+      <w:r>
+        <w:t xml:space="preserve">, </w:t>
+      </w:r>
+      <w:r>
+        <w:t xml:space="preserve">041111 </w:t>
+      </w:r>
+      <w:r>
+        <w:t>(2018)</w:t>
+      </w:r>
+      <w:r>
+        <w:t>.</w:t>
+      </w:r>
+    </w:p>
+    <w:p>
+      <w:pPr>
+        <w:pStyle w:val="ListParagraph1"/>
+        <w:spacing w:line="276" w:lineRule="auto"/>
+        <w:ind w:left="0"/>
+        <w:rPr>
+          <w:color w:val="FF0000"/>
+        </w:rPr>
+      </w:pPr>
+    </w:p>
+    <w:p>
+      <w:pPr>
+        <w:pStyle w:val="ListParagraph1"/>
+        <w:spacing w:line="276" w:lineRule="auto"/>
+        <w:ind w:left="0"/>
+        <w:rPr>
+          <w:rFonts w:eastAsia="SimSun"/>
+          <w:b/>
+          <w:bCs/>
+          <w:sz w:val="26"/>
+          <w:szCs w:val="26"/>
+          <w:lang w:eastAsia="zh-CN"/>
+        </w:rPr>
+      </w:pPr>
+      <w:r>
+        <w:rPr>
+          <w:rFonts w:eastAsia="SimSun"/>
+          <w:b/>
+          <w:bCs/>
+          <w:sz w:val="26"/>
+          <w:szCs w:val="26"/>
+          <w:lang w:eastAsia="zh-CN"/>
+        </w:rPr>
+        <w:lastRenderedPageBreak/>
+        <w:t>2.4 New functions</w:t>
+      </w:r>
+    </w:p>
+    <w:p>
+      <w:pPr>
+        <w:pStyle w:val="ListParagraph1"/>
+        <w:numPr>
+          <w:ilvl w:val="0"/>
+          <w:numId w:val="1"/>
+        </w:numPr>
+        <w:spacing w:line="276" w:lineRule="auto"/>
         <w:rPr>
           <w:lang w:eastAsia="zh-CN"/>
         </w:rPr>
@@ -957,14 +1133,7 @@
         <w:rPr>
           <w:lang w:eastAsia="zh-CN"/>
         </w:rPr>
-        <w:t xml:space="preserve">s. Note that the </w:t>
-      </w:r>
-      <w:r>
-        <w:rPr>
-          <w:lang w:eastAsia="zh-CN"/>
-        </w:rPr>
-        <w:lastRenderedPageBreak/>
-        <w:t>reference density and therefore kernels of non-local KEDFs (except for the HC KEDF</w:t>
+        <w:t>s. Note that the reference density and therefore kernels of non-local KEDFs (except for the HC KEDF</w:t>
       </w:r>
       <w:r>
         <w:t xml:space="preserve"> </w:t>
@@ -1454,12 +1623,15 @@
         <w:t xml:space="preserve">. </w:t>
       </w:r>
       <w:r>
-        <w:t>In general, any compiler implementing the Fortran95 and 2003 standards should be usable. Before attempting to compile, check the compiler commands (for Fortran90 and C++ compilation) and corresponding flags that are uncommented in the Makefile (comment lines have “#” at the beginning of the line). If those are not appropriate for your system, check whether any of the commented-out architectures are more similar, and/or add your own flags and compiler names to fix any discrepancies.</w:t>
-      </w:r>
-    </w:p>
-    <w:p>
+        <w:t xml:space="preserve">In general, any compiler implementing the Fortran95 and 2003 standards should be usable. Before attempting to compile, check the compiler commands (for Fortran90 and C++ compilation) and corresponding flags that are uncommented in the Makefile (comment lines </w:t>
+      </w:r>
       <w:r>
         <w:lastRenderedPageBreak/>
+        <w:t>have “#” at the beginning of the line). If those are not appropriate for your system, check whether any of the commented-out architectures are more similar, and/or add your own flags and compiler names to fix any discrepancies.</w:t>
+      </w:r>
+    </w:p>
+    <w:p>
+      <w:r>
         <w:t>Once the appropriate compilers and flags have been placed in the Makefile, one can build the serial version of PROFESS by typing:</w:t>
       </w:r>
     </w:p>
@@ -1707,11 +1879,8 @@
     </w:p>
     <w:p>
       <w:r>
-        <w:t xml:space="preserve">The executable for PROFESS is called “PROFESS.” When you run it, it assumes that it will find at least 3 files in the working directory: an input file (.inpt), an ion file (.ion), and at least </w:t>
-      </w:r>
-      <w:r>
         <w:lastRenderedPageBreak/>
-        <w:t>one pseudopotential file (.recpot or .realpot). You must have these files or PROFESS will not run.</w:t>
+        <w:t>The executable for PROFESS is called “PROFESS.” When you run it, it assumes that it will find at least 3 files in the working directory: an input file (.inpt), an ion file (.ion), and at least one pseudopotential file (.recpot or .realpot). You must have these files or PROFESS will not run.</w:t>
       </w:r>
     </w:p>
     <w:p>
@@ -1924,11 +2093,8 @@
     </w:p>
     <w:p>
       <w:r>
-        <w:t xml:space="preserve">Next, you will need to create an .ion file, for instance, “mytest.ion.” For now it will be more convenient to name it the same base name (mytest) as the .inpt file, but there is an option to </w:t>
-      </w:r>
-      <w:r>
         <w:lastRenderedPageBreak/>
-        <w:t>specify in the input file the name of the associated .ion file. Add the following lines to “mytest.ion:”</w:t>
+        <w:t>Next, you will need to create an .ion file, for instance, “mytest.ion.” For now it will be more convenient to name it the same base name (mytest) as the .inpt file, but there is an option to specify in the input file the name of the associated .ion file. Add the following lines to “mytest.ion:”</w:t>
       </w:r>
     </w:p>
     <w:p>
@@ -2279,7 +2445,11 @@
         <w:t>b</w:t>
       </w:r>
       <w:r>
-        <w:t>y default, it will not output the electron density at the minimum</w:t>
+        <w:t xml:space="preserve">y default, it will not </w:t>
+      </w:r>
+      <w:r>
+        <w:lastRenderedPageBreak/>
+        <w:t>output the electron density at the minimum</w:t>
       </w:r>
       <w:r>
         <w:t xml:space="preserve"> energy</w:t>
@@ -2318,7 +2488,6 @@
           <w:rFonts w:ascii="Times New Roman" w:eastAsia="SimSun" w:hAnsi="Times New Roman"/>
           <w:lang w:eastAsia="zh-CN"/>
         </w:rPr>
-        <w:lastRenderedPageBreak/>
         <w:t xml:space="preserve">4.2 </w:t>
       </w:r>
       <w:r>
@@ -2742,11 +2911,8 @@
         </w:rPr>
       </w:pPr>
       <w:r>
-        <w:t xml:space="preserve">Now that you have a taste for how PROFESS works, we will go into detail about the different abilities of the software. After a brief note about grid sizes and an introduction to </w:t>
-      </w:r>
-      <w:r>
         <w:lastRenderedPageBreak/>
-        <w:t>CINEB in the next sections, we will examine all the possible options for the input files, as well as the format of the input and output files, in Section 5</w:t>
+        <w:t>Now that you have a taste for how PROFESS works, we will go into detail about the different abilities of the software. After a brief note about grid sizes and an introduction to CINEB in the next sections, we will examine all the possible options for the input files, as well as the format of the input and output files, in Section 5</w:t>
       </w:r>
       <w:r>
         <w:rPr>
@@ -2991,21 +3157,16 @@
     </w:p>
     <w:p>
       <w:r>
-        <w:t xml:space="preserve">This file is intended to describe all the parameters and options with which you may want to </w:t>
-      </w:r>
-      <w:bookmarkStart w:id="17" w:name="_GoBack"/>
-      <w:bookmarkEnd w:id="17"/>
-      <w:r>
-        <w:t>run the code.</w:t>
-      </w:r>
-    </w:p>
-    <w:p>
-      <w:r>
-        <w:t xml:space="preserve">Each line of the input file must contain one and only one instruction for the program, or be a comment. Comment lines start with the pound character (#). An instruction starts with a keyword (tells the program what option you wish to select: for instance, “ecut” says you are about to set the plane-wave kinetic energy cutoff) and may be followed by any number of options (for instance, “1200” if you want the plane-wave energy cutoff to be 1200 eV). An option is either a numerical value or a string of characters. It specifies what the keyword actually does. Only the first four characters of a keyword are read (so for instance, the keyword “geometryfile” will be interpreted the same as “geom” and “geomitryphile”). </w:t>
+        <w:t>This file is intended to describe all the parameters and options with which you may want to run the code.</w:t>
+      </w:r>
+    </w:p>
+    <w:p>
+      <w:r>
+        <w:t xml:space="preserve">Each line of the input file must contain one and only one instruction for the program, or be a comment. Comment lines start with the pound character (#). An instruction starts with a keyword (tells the program what option you wish to select: for instance, “ecut” says you are about to set the plane-wave kinetic energy cutoff) and may be followed by any number of options (for instance, “1200” if you want the plane-wave energy cutoff to be 1200 eV). An option is either a numerical value or a string of characters. It specifies what the keyword </w:t>
       </w:r>
       <w:r>
         <w:lastRenderedPageBreak/>
-        <w:t>Similarly, only a truncated version of a literal option is read. Numerical values are read in their entirety.</w:t>
+        <w:t>actually does. Only the first four characters of a keyword are read (so for instance, the keyword “geometryfile” will be interpreted the same as “geom” and “geomitryphile”). Similarly, only a truncated version of a literal option is read. Numerical values are read in their entirety.</w:t>
       </w:r>
     </w:p>
     <w:p>
@@ -3034,12 +3195,12 @@
       <w:r>
         <w:t xml:space="preserve"> along with any possible and default values</w:t>
       </w:r>
-      <w:bookmarkStart w:id="18" w:name="_Ref268537832"/>
+      <w:bookmarkStart w:id="17" w:name="_Ref268537832"/>
       <w:r>
         <w:t xml:space="preserve">. </w:t>
       </w:r>
     </w:p>
-    <w:bookmarkEnd w:id="18"/>
+    <w:bookmarkEnd w:id="17"/>
     <w:p>
       <w:pPr>
         <w:pStyle w:val="Heading31"/>
@@ -3293,6 +3454,7 @@
     </w:p>
     <w:p>
       <w:r>
+        <w:lastRenderedPageBreak/>
         <w:t>Another option to specify the cell is to use %BLOCK LATTICE_ABS instead of %BLOCK LATTICE_CART. Instead of specifying the unit cell vectors in Cartesian coordinates, this will allow you to specify the length of each lattice vector in Å and three angles (in degrees):</w:t>
       </w:r>
     </w:p>
@@ -3307,7 +3469,6 @@
         <w:rPr>
           <w:color w:val="0000FF"/>
         </w:rPr>
-        <w:lastRenderedPageBreak/>
         <w:t>%BLOCK LATTICE_ABS</w:t>
       </w:r>
     </w:p>
@@ -3578,7 +3739,14 @@
         <w:rPr>
           <w:szCs w:val="36"/>
         </w:rPr>
-        <w:t xml:space="preserve"> ion can only relax in the x and z directions (assuming an orthorhombic cell). If the ion_optimization block is completely missing, all ions are allowed to optimize their positions in all directions. If the ion_optimization block contains a smaller number of (non-whitespace) lines than the ion positions block, then PROFESS will quit with an error. If the ion_optimization block contains more, only enough lines are read to match the number of ions in the system, </w:t>
+        <w:t xml:space="preserve"> ion can only relax in the x and z directions (assuming an orthorhombic cell). If the ion_optimization block is completely missing, all ions are allowed to optimize their positions in all directions. If the ion_optimization block contains a smaller number of (non-whitespace) lines than the ion positions block, then PROFESS will quit with an error. If the ion_optimization block </w:t>
+      </w:r>
+      <w:r>
+        <w:rPr>
+          <w:szCs w:val="36"/>
+        </w:rPr>
+        <w:lastRenderedPageBreak/>
+        <w:t xml:space="preserve">contains more, only enough lines are read to match the number of ions in the system, </w:t>
       </w:r>
       <w:r>
         <w:rPr>
@@ -3599,7 +3767,6 @@
         <w:rPr>
           <w:szCs w:val="36"/>
         </w:rPr>
-        <w:lastRenderedPageBreak/>
         <w:t xml:space="preserve">Geometry files that are output from PROFESS have the same formatting as the input geometry files, but contain the geometry associated with the current optimization step. The filenames are either </w:t>
       </w:r>
       <w:r>
@@ -4088,7 +4255,11 @@
         <w:t>3</w:t>
       </w:r>
       <w:r>
-        <w:t>, three to a line, starting with the g=0 value. The values are evenly spaced in g, and the total number of values is divisible by three (so that the last line of values in the pseudopotential file contains the full three values.). The pseudopotential is terminated by a one-line terminator consisting of only “1000.”</w:t>
+        <w:t xml:space="preserve">, three to a line, starting with the g=0 value. The values are evenly spaced in g, and the total number of values is divisible by three (so that the last line of values in the </w:t>
+      </w:r>
+      <w:r>
+        <w:lastRenderedPageBreak/>
+        <w:t>pseudopotential file contains the full three values.). The pseudopotential is terminated by a one-line terminator consisting of only “1000.”</w:t>
       </w:r>
     </w:p>
     <w:p>
@@ -4104,7 +4275,6 @@
           <w:rFonts w:ascii="Times New Roman" w:eastAsia="SimSun" w:hAnsi="Times New Roman"/>
           <w:lang w:eastAsia="zh-CN"/>
         </w:rPr>
-        <w:lastRenderedPageBreak/>
         <w:t xml:space="preserve">5.4 </w:t>
       </w:r>
       <w:r>
@@ -4387,6 +4557,7 @@
     </w:p>
     <w:p>
       <w:r>
+        <w:lastRenderedPageBreak/>
         <w:t>When using keywords PRIN MIN DEN &gt; 1 and/or PRIN MIN GEO &gt; 1, information will be output at each iteration of the optimization. What follows are the headers associated with each optimization method and explanations of each column:</w:t>
       </w:r>
     </w:p>
@@ -4407,7 +4578,6 @@
           <w:sz w:val="18"/>
           <w:szCs w:val="18"/>
         </w:rPr>
-        <w:lastRenderedPageBreak/>
         <w:t>+----------------------------------------------------------------------------+</w:t>
       </w:r>
     </w:p>
@@ -4811,6 +4981,7 @@
           <w:sz w:val="18"/>
           <w:szCs w:val="18"/>
         </w:rPr>
+        <w:lastRenderedPageBreak/>
         <w:t xml:space="preserve">[ Step Line  MaxForce    Energy   LineSearch  LS </w:t>
       </w:r>
       <w:r>
@@ -4983,7 +5154,6 @@
     </w:p>
     <w:p>
       <w:r>
-        <w:lastRenderedPageBreak/>
         <w:t>“Step #” gives the current CG iteration number, while “Line Step #” is the iteration of the line search (a nested loop within the CG iterative optimization). “MaxForce” gives the largest magnitude force felt by any one atom. “Energy” is the total energy of the system. “LineSearch Step” is the value of the variable used for the line search. “LS Flag” is a flag indicating the convergence status of the line search (more about that below). “SD?” indicates whether the steepest descent direction is used instead of the conjugate gradient direction. The direction is periodically reset because the geometry landscape is nonlinear, which can also reset itself if the CG direction looks bad. Finally, “Time” is the amount of time spent on the current iteration.</w:t>
       </w:r>
     </w:p>
@@ -5252,6 +5422,7 @@
           <w:sz w:val="18"/>
           <w:szCs w:val="18"/>
         </w:rPr>
+        <w:lastRenderedPageBreak/>
         <w:t>[ Step  Over    MaxForce        Energy        Next        Next         Time  ]</w:t>
       </w:r>
     </w:p>
@@ -5318,7 +5489,6 @@
           <w:rFonts w:ascii="Times New Roman" w:eastAsia="SimSun" w:hAnsi="Times New Roman"/>
           <w:lang w:eastAsia="zh-CN"/>
         </w:rPr>
-        <w:lastRenderedPageBreak/>
         <w:t xml:space="preserve">5.6 </w:t>
       </w:r>
       <w:r>
@@ -6906,8 +7076,8 @@
           <w:rFonts w:ascii="Times New Roman" w:hAnsi="Times New Roman"/>
         </w:rPr>
       </w:pPr>
-      <w:bookmarkStart w:id="19" w:name="_Ref268538083"/>
-      <w:bookmarkEnd w:id="19"/>
+      <w:bookmarkStart w:id="18" w:name="_Ref268538083"/>
+      <w:bookmarkEnd w:id="18"/>
       <w:r>
         <w:rPr>
           <w:rFonts w:ascii="Times New Roman" w:eastAsia="SimSun" w:hAnsi="Times New Roman"/>
@@ -7045,152 +7215,152 @@
           <w:b/>
         </w:rPr>
       </w:pPr>
-      <w:bookmarkStart w:id="20" w:name="GDEN_Syntax:_GDEN_.7Breal.7D"/>
-      <w:bookmarkStart w:id="21" w:name="ECUT_Syntax:_ECUT_.7Breal.7D"/>
+      <w:bookmarkStart w:id="19" w:name="GDEN_Syntax:_GDEN_.7Breal.7D"/>
+      <w:bookmarkStart w:id="20" w:name="ECUT_Syntax:_ECUT_.7Breal.7D"/>
+      <w:bookmarkEnd w:id="19"/>
       <w:bookmarkEnd w:id="20"/>
+      <w:r>
+        <w:rPr>
+          <w:rFonts w:ascii="Times New Roman" w:hAnsi="Times New Roman"/>
+          <w:b/>
+        </w:rPr>
+        <w:t>ECUT {real}</w:t>
+      </w:r>
+    </w:p>
+    <w:p>
+      <w:pPr>
+        <w:pStyle w:val="Indentednospace"/>
+        <w:rPr>
+          <w:rFonts w:ascii="Times New Roman" w:hAnsi="Times New Roman"/>
+        </w:rPr>
+      </w:pPr>
+      <w:r>
+        <w:rPr>
+          <w:rFonts w:ascii="Times New Roman" w:hAnsi="Times New Roman"/>
+        </w:rPr>
+        <w:t xml:space="preserve">MANDATORY! Sets the kinetic </w:t>
+      </w:r>
+      <w:r>
+        <w:rPr>
+          <w:rFonts w:ascii="Times New Roman" w:hAnsi="Times New Roman"/>
+          <w:b/>
+        </w:rPr>
+        <w:t>E</w:t>
+      </w:r>
+      <w:r>
+        <w:rPr>
+          <w:rFonts w:ascii="Times New Roman" w:hAnsi="Times New Roman"/>
+        </w:rPr>
+        <w:t xml:space="preserve">nergy </w:t>
+      </w:r>
+      <w:r>
+        <w:rPr>
+          <w:rFonts w:ascii="Times New Roman" w:hAnsi="Times New Roman"/>
+          <w:b/>
+        </w:rPr>
+        <w:t>CUT</w:t>
+      </w:r>
+      <w:r>
+        <w:rPr>
+          <w:rFonts w:ascii="Times New Roman" w:hAnsi="Times New Roman"/>
+        </w:rPr>
+        <w:t xml:space="preserve">off for the plane wave basis to the value specified (in eV). This sets the density of the Fourier grid, and, correspondingly, the density of the real-space grid. Basically, the higher the ‘ECUT’ value, the more accurate the computation and the longer </w:t>
+      </w:r>
+      <w:r>
+        <w:rPr>
+          <w:rFonts w:ascii="Times New Roman" w:hAnsi="Times New Roman"/>
+        </w:rPr>
+        <w:t xml:space="preserve">the </w:t>
+      </w:r>
+      <w:r>
+        <w:rPr>
+          <w:rFonts w:ascii="Times New Roman" w:hAnsi="Times New Roman"/>
+        </w:rPr>
+        <w:t>computational time. The keyword ‘GDEN’ can be used to set the grid density directly as an alternative. If this is not set (and ‘GDEN’ is not set either), the simulation will not run.</w:t>
+      </w:r>
+    </w:p>
+    <w:p>
+      <w:pPr>
+        <w:pStyle w:val="NoSpacing1"/>
+        <w:rPr>
+          <w:rFonts w:ascii="Times New Roman" w:hAnsi="Times New Roman"/>
+        </w:rPr>
+      </w:pPr>
+    </w:p>
+    <w:p>
+      <w:pPr>
+        <w:pStyle w:val="NoSpacing1"/>
+        <w:rPr>
+          <w:rFonts w:ascii="Times New Roman" w:hAnsi="Times New Roman"/>
+          <w:b/>
+        </w:rPr>
+      </w:pPr>
+      <w:r>
+        <w:rPr>
+          <w:rFonts w:ascii="Times New Roman" w:hAnsi="Times New Roman"/>
+          <w:b/>
+        </w:rPr>
+        <w:t>GDEN {real}</w:t>
+      </w:r>
+    </w:p>
+    <w:p>
+      <w:pPr>
+        <w:pStyle w:val="Indentednospace"/>
+        <w:rPr>
+          <w:rFonts w:ascii="Times New Roman" w:hAnsi="Times New Roman"/>
+        </w:rPr>
+      </w:pPr>
+      <w:r>
+        <w:rPr>
+          <w:rFonts w:ascii="Times New Roman" w:hAnsi="Times New Roman"/>
+        </w:rPr>
+        <w:t xml:space="preserve">Sets the real-space </w:t>
+      </w:r>
+      <w:r>
+        <w:rPr>
+          <w:rFonts w:ascii="Times New Roman" w:hAnsi="Times New Roman"/>
+          <w:b/>
+        </w:rPr>
+        <w:t>G</w:t>
+      </w:r>
+      <w:r>
+        <w:rPr>
+          <w:rFonts w:ascii="Times New Roman" w:hAnsi="Times New Roman"/>
+        </w:rPr>
+        <w:t xml:space="preserve">rid </w:t>
+      </w:r>
+      <w:r>
+        <w:rPr>
+          <w:rFonts w:ascii="Times New Roman" w:hAnsi="Times New Roman"/>
+          <w:b/>
+        </w:rPr>
+        <w:t>DEN</w:t>
+      </w:r>
+      <w:r>
+        <w:rPr>
+          <w:rFonts w:ascii="Times New Roman" w:hAnsi="Times New Roman"/>
+        </w:rPr>
+        <w:t>sity to the value specified, in points per Å. This option is an alternate to ‘ECUT;’ these keywords must not be used at the same time.</w:t>
+      </w:r>
+    </w:p>
+    <w:p>
+      <w:pPr>
+        <w:pStyle w:val="NoSpacing1"/>
+        <w:rPr>
+          <w:rFonts w:ascii="Times New Roman" w:hAnsi="Times New Roman"/>
+        </w:rPr>
+      </w:pPr>
+    </w:p>
+    <w:p>
+      <w:pPr>
+        <w:pStyle w:val="NoSpacing1"/>
+        <w:rPr>
+          <w:rFonts w:ascii="Times New Roman" w:hAnsi="Times New Roman"/>
+          <w:b/>
+        </w:rPr>
+      </w:pPr>
+      <w:bookmarkStart w:id="21" w:name="DIME:_Syntax:_DIME_.7Boption.7D"/>
       <w:bookmarkEnd w:id="21"/>
-      <w:r>
-        <w:rPr>
-          <w:rFonts w:ascii="Times New Roman" w:hAnsi="Times New Roman"/>
-          <w:b/>
-        </w:rPr>
-        <w:t>ECUT {real}</w:t>
-      </w:r>
-    </w:p>
-    <w:p>
-      <w:pPr>
-        <w:pStyle w:val="Indentednospace"/>
-        <w:rPr>
-          <w:rFonts w:ascii="Times New Roman" w:hAnsi="Times New Roman"/>
-        </w:rPr>
-      </w:pPr>
-      <w:r>
-        <w:rPr>
-          <w:rFonts w:ascii="Times New Roman" w:hAnsi="Times New Roman"/>
-        </w:rPr>
-        <w:t xml:space="preserve">MANDATORY! Sets the kinetic </w:t>
-      </w:r>
-      <w:r>
-        <w:rPr>
-          <w:rFonts w:ascii="Times New Roman" w:hAnsi="Times New Roman"/>
-          <w:b/>
-        </w:rPr>
-        <w:t>E</w:t>
-      </w:r>
-      <w:r>
-        <w:rPr>
-          <w:rFonts w:ascii="Times New Roman" w:hAnsi="Times New Roman"/>
-        </w:rPr>
-        <w:t xml:space="preserve">nergy </w:t>
-      </w:r>
-      <w:r>
-        <w:rPr>
-          <w:rFonts w:ascii="Times New Roman" w:hAnsi="Times New Roman"/>
-          <w:b/>
-        </w:rPr>
-        <w:t>CUT</w:t>
-      </w:r>
-      <w:r>
-        <w:rPr>
-          <w:rFonts w:ascii="Times New Roman" w:hAnsi="Times New Roman"/>
-        </w:rPr>
-        <w:t xml:space="preserve">off for the plane wave basis to the value specified (in eV). This sets the density of the Fourier grid, and, correspondingly, the density of the real-space grid. Basically, the higher the ‘ECUT’ value, the more accurate the computation and the longer </w:t>
-      </w:r>
-      <w:r>
-        <w:rPr>
-          <w:rFonts w:ascii="Times New Roman" w:hAnsi="Times New Roman"/>
-        </w:rPr>
-        <w:t xml:space="preserve">the </w:t>
-      </w:r>
-      <w:r>
-        <w:rPr>
-          <w:rFonts w:ascii="Times New Roman" w:hAnsi="Times New Roman"/>
-        </w:rPr>
-        <w:t>computational time. The keyword ‘GDEN’ can be used to set the grid density directly as an alternative. If this is not set (and ‘GDEN’ is not set either), the simulation will not run.</w:t>
-      </w:r>
-    </w:p>
-    <w:p>
-      <w:pPr>
-        <w:pStyle w:val="NoSpacing1"/>
-        <w:rPr>
-          <w:rFonts w:ascii="Times New Roman" w:hAnsi="Times New Roman"/>
-        </w:rPr>
-      </w:pPr>
-    </w:p>
-    <w:p>
-      <w:pPr>
-        <w:pStyle w:val="NoSpacing1"/>
-        <w:rPr>
-          <w:rFonts w:ascii="Times New Roman" w:hAnsi="Times New Roman"/>
-          <w:b/>
-        </w:rPr>
-      </w:pPr>
-      <w:r>
-        <w:rPr>
-          <w:rFonts w:ascii="Times New Roman" w:hAnsi="Times New Roman"/>
-          <w:b/>
-        </w:rPr>
-        <w:t>GDEN {real}</w:t>
-      </w:r>
-    </w:p>
-    <w:p>
-      <w:pPr>
-        <w:pStyle w:val="Indentednospace"/>
-        <w:rPr>
-          <w:rFonts w:ascii="Times New Roman" w:hAnsi="Times New Roman"/>
-        </w:rPr>
-      </w:pPr>
-      <w:r>
-        <w:rPr>
-          <w:rFonts w:ascii="Times New Roman" w:hAnsi="Times New Roman"/>
-        </w:rPr>
-        <w:t xml:space="preserve">Sets the real-space </w:t>
-      </w:r>
-      <w:r>
-        <w:rPr>
-          <w:rFonts w:ascii="Times New Roman" w:hAnsi="Times New Roman"/>
-          <w:b/>
-        </w:rPr>
-        <w:t>G</w:t>
-      </w:r>
-      <w:r>
-        <w:rPr>
-          <w:rFonts w:ascii="Times New Roman" w:hAnsi="Times New Roman"/>
-        </w:rPr>
-        <w:t xml:space="preserve">rid </w:t>
-      </w:r>
-      <w:r>
-        <w:rPr>
-          <w:rFonts w:ascii="Times New Roman" w:hAnsi="Times New Roman"/>
-          <w:b/>
-        </w:rPr>
-        <w:t>DEN</w:t>
-      </w:r>
-      <w:r>
-        <w:rPr>
-          <w:rFonts w:ascii="Times New Roman" w:hAnsi="Times New Roman"/>
-        </w:rPr>
-        <w:t>sity to the value specified, in points per Å. This option is an alternate to ‘ECUT;’ these keywords must not be used at the same time.</w:t>
-      </w:r>
-    </w:p>
-    <w:p>
-      <w:pPr>
-        <w:pStyle w:val="NoSpacing1"/>
-        <w:rPr>
-          <w:rFonts w:ascii="Times New Roman" w:hAnsi="Times New Roman"/>
-        </w:rPr>
-      </w:pPr>
-    </w:p>
-    <w:p>
-      <w:pPr>
-        <w:pStyle w:val="NoSpacing1"/>
-        <w:rPr>
-          <w:rFonts w:ascii="Times New Roman" w:hAnsi="Times New Roman"/>
-          <w:b/>
-        </w:rPr>
-      </w:pPr>
-      <w:bookmarkStart w:id="22" w:name="DIME:_Syntax:_DIME_.7Boption.7D"/>
-      <w:bookmarkEnd w:id="22"/>
       <w:r>
         <w:rPr>
           <w:rFonts w:ascii="Times New Roman" w:hAnsi="Times New Roman"/>
@@ -7336,50 +7506,50 @@
           <w:rFonts w:ascii="Times New Roman" w:hAnsi="Times New Roman"/>
         </w:rPr>
       </w:pPr>
-      <w:bookmarkStart w:id="23" w:name="Optimization_Parameters"/>
-      <w:bookmarkStart w:id="24" w:name="BOUN:_Syntax:_BOUN_.7Boption.7D"/>
+      <w:bookmarkStart w:id="22" w:name="Optimization_Parameters"/>
+      <w:bookmarkStart w:id="23" w:name="BOUN:_Syntax:_BOUN_.7Boption.7D"/>
+      <w:bookmarkEnd w:id="22"/>
       <w:bookmarkEnd w:id="23"/>
+      <w:r>
+        <w:rPr>
+          <w:rFonts w:ascii="Times New Roman" w:eastAsia="SimSun" w:hAnsi="Times New Roman"/>
+          <w:lang w:eastAsia="zh-CN"/>
+        </w:rPr>
+        <w:t xml:space="preserve">6.3 </w:t>
+      </w:r>
+      <w:r>
+        <w:rPr>
+          <w:rFonts w:ascii="Times New Roman" w:hAnsi="Times New Roman"/>
+        </w:rPr>
+        <w:t>Optimization Parameters</w:t>
+      </w:r>
+    </w:p>
+    <w:p>
+      <w:pPr>
+        <w:pStyle w:val="NoSpacing1"/>
+        <w:rPr>
+          <w:rFonts w:ascii="Times New Roman" w:hAnsi="Times New Roman"/>
+          <w:i/>
+        </w:rPr>
+      </w:pPr>
+      <w:r>
+        <w:rPr>
+          <w:rFonts w:ascii="Times New Roman" w:hAnsi="Times New Roman"/>
+          <w:i/>
+        </w:rPr>
+        <w:t>Keywords that determine the optimization methods and convergence criteria.</w:t>
+      </w:r>
+    </w:p>
+    <w:p>
+      <w:pPr>
+        <w:pStyle w:val="NoSpacing1"/>
+        <w:rPr>
+          <w:rFonts w:ascii="Times New Roman" w:hAnsi="Times New Roman"/>
+          <w:color w:val="0000FF"/>
+        </w:rPr>
+      </w:pPr>
+      <w:bookmarkStart w:id="24" w:name="MINI:_Syntax:_MINI_.7Boption.7D"/>
       <w:bookmarkEnd w:id="24"/>
-      <w:r>
-        <w:rPr>
-          <w:rFonts w:ascii="Times New Roman" w:eastAsia="SimSun" w:hAnsi="Times New Roman"/>
-          <w:lang w:eastAsia="zh-CN"/>
-        </w:rPr>
-        <w:t xml:space="preserve">6.3 </w:t>
-      </w:r>
-      <w:r>
-        <w:rPr>
-          <w:rFonts w:ascii="Times New Roman" w:hAnsi="Times New Roman"/>
-        </w:rPr>
-        <w:t>Optimization Parameters</w:t>
-      </w:r>
-    </w:p>
-    <w:p>
-      <w:pPr>
-        <w:pStyle w:val="NoSpacing1"/>
-        <w:rPr>
-          <w:rFonts w:ascii="Times New Roman" w:hAnsi="Times New Roman"/>
-          <w:i/>
-        </w:rPr>
-      </w:pPr>
-      <w:r>
-        <w:rPr>
-          <w:rFonts w:ascii="Times New Roman" w:hAnsi="Times New Roman"/>
-          <w:i/>
-        </w:rPr>
-        <w:t>Keywords that determine the optimization methods and convergence criteria.</w:t>
-      </w:r>
-    </w:p>
-    <w:p>
-      <w:pPr>
-        <w:pStyle w:val="NoSpacing1"/>
-        <w:rPr>
-          <w:rFonts w:ascii="Times New Roman" w:hAnsi="Times New Roman"/>
-          <w:color w:val="0000FF"/>
-        </w:rPr>
-      </w:pPr>
-      <w:bookmarkStart w:id="25" w:name="MINI:_Syntax:_MINI_.7Boption.7D"/>
-      <w:bookmarkEnd w:id="25"/>
     </w:p>
     <w:p>
       <w:pPr>
@@ -7742,10 +7912,10 @@
           <w:rFonts w:ascii="Times New Roman" w:hAnsi="Times New Roman"/>
         </w:rPr>
       </w:pPr>
-      <w:bookmarkStart w:id="26" w:name="METH:_Syntax_METH_.7Boption.7D"/>
-      <w:bookmarkStart w:id="27" w:name="RHOU:_Syntax_RHOU"/>
+      <w:bookmarkStart w:id="25" w:name="METH:_Syntax_METH_.7Boption.7D"/>
+      <w:bookmarkStart w:id="26" w:name="RHOU:_Syntax_RHOU"/>
+      <w:bookmarkEnd w:id="25"/>
       <w:bookmarkEnd w:id="26"/>
-      <w:bookmarkEnd w:id="27"/>
     </w:p>
     <w:p>
       <w:pPr>
@@ -8849,54 +9019,119 @@
           <w:b/>
         </w:rPr>
       </w:pPr>
-      <w:bookmarkStart w:id="28" w:name="DENC:_Syntax_DENC_.7Bnumber.7D"/>
+      <w:bookmarkStart w:id="27" w:name="DENC:_Syntax_DENC_.7Bnumber.7D"/>
+      <w:bookmarkEnd w:id="27"/>
+      <w:r>
+        <w:rPr>
+          <w:rFonts w:ascii="Times New Roman" w:hAnsi="Times New Roman"/>
+          <w:b/>
+        </w:rPr>
+        <w:t>DENC {integer}</w:t>
+      </w:r>
+    </w:p>
+    <w:p>
+      <w:pPr>
+        <w:pStyle w:val="Indentednospace"/>
+        <w:rPr>
+          <w:rFonts w:ascii="Times New Roman" w:hAnsi="Times New Roman"/>
+        </w:rPr>
+      </w:pPr>
+      <w:r>
+        <w:rPr>
+          <w:rFonts w:ascii="Times New Roman" w:hAnsi="Times New Roman"/>
+        </w:rPr>
+        <w:t xml:space="preserve">For electron </w:t>
+      </w:r>
+      <w:r>
+        <w:rPr>
+          <w:rFonts w:ascii="Times New Roman" w:hAnsi="Times New Roman"/>
+          <w:b/>
+        </w:rPr>
+        <w:t>DEN</w:t>
+      </w:r>
+      <w:r>
+        <w:rPr>
+          <w:rFonts w:ascii="Times New Roman" w:hAnsi="Times New Roman"/>
+        </w:rPr>
+        <w:t xml:space="preserve">sity: select which </w:t>
+      </w:r>
+      <w:r>
+        <w:rPr>
+          <w:rFonts w:ascii="Times New Roman" w:hAnsi="Times New Roman"/>
+          <w:b/>
+        </w:rPr>
+        <w:t>C</w:t>
+      </w:r>
+      <w:r>
+        <w:rPr>
+          <w:rFonts w:ascii="Times New Roman" w:hAnsi="Times New Roman"/>
+        </w:rPr>
+        <w:t>G algorithm to use with ‘METH NCG.’ Options:</w:t>
+      </w:r>
+    </w:p>
+    <w:p>
+      <w:pPr>
+        <w:pStyle w:val="Indentedoptions"/>
+        <w:rPr>
+          <w:rFonts w:ascii="Times New Roman" w:hAnsi="Times New Roman"/>
+        </w:rPr>
+      </w:pPr>
+      <w:r>
+        <w:rPr>
+          <w:rFonts w:ascii="Times New Roman" w:hAnsi="Times New Roman"/>
+          <w:b/>
+        </w:rPr>
+        <w:t>1</w:t>
+      </w:r>
+      <w:r>
+        <w:rPr>
+          <w:rFonts w:ascii="Times New Roman" w:hAnsi="Times New Roman"/>
+        </w:rPr>
+        <w:t>: Polak-Ribiere. Standard CG algorithm.</w:t>
+      </w:r>
+    </w:p>
+    <w:p>
+      <w:pPr>
+        <w:pStyle w:val="Indentedoptions"/>
+        <w:rPr>
+          <w:rFonts w:ascii="Times New Roman" w:hAnsi="Times New Roman"/>
+        </w:rPr>
+      </w:pPr>
+      <w:r>
+        <w:rPr>
+          <w:rFonts w:ascii="Times New Roman" w:hAnsi="Times New Roman"/>
+          <w:b/>
+        </w:rPr>
+        <w:t>2</w:t>
+      </w:r>
+      <w:r>
+        <w:rPr>
+          <w:rFonts w:ascii="Times New Roman" w:hAnsi="Times New Roman"/>
+        </w:rPr>
+        <w:t>: Hager-Zhang (generally faster).</w:t>
+      </w:r>
+      <w:bookmarkStart w:id="28" w:name="_Ref31947"/>
+      <w:r>
+        <w:rPr>
+          <w:rStyle w:val="EndnoteReference"/>
+          <w:rFonts w:ascii="Times New Roman" w:hAnsi="Times New Roman"/>
+        </w:rPr>
+        <w:endnoteReference w:id="24"/>
+      </w:r>
       <w:bookmarkEnd w:id="28"/>
       <w:r>
         <w:rPr>
           <w:rFonts w:ascii="Times New Roman" w:hAnsi="Times New Roman"/>
-          <w:b/>
-        </w:rPr>
-        <w:t>DENC {integer}</w:t>
-      </w:r>
-    </w:p>
-    <w:p>
-      <w:pPr>
-        <w:pStyle w:val="Indentednospace"/>
-        <w:rPr>
-          <w:rFonts w:ascii="Times New Roman" w:hAnsi="Times New Roman"/>
-        </w:rPr>
-      </w:pPr>
-      <w:r>
-        <w:rPr>
-          <w:rFonts w:ascii="Times New Roman" w:hAnsi="Times New Roman"/>
-        </w:rPr>
-        <w:t xml:space="preserve">For electron </w:t>
-      </w:r>
-      <w:r>
-        <w:rPr>
-          <w:rFonts w:ascii="Times New Roman" w:hAnsi="Times New Roman"/>
-          <w:b/>
-        </w:rPr>
-        <w:t>DEN</w:t>
-      </w:r>
-      <w:r>
-        <w:rPr>
-          <w:rFonts w:ascii="Times New Roman" w:hAnsi="Times New Roman"/>
-        </w:rPr>
-        <w:t xml:space="preserve">sity: select which </w:t>
-      </w:r>
-      <w:r>
-        <w:rPr>
-          <w:rFonts w:ascii="Times New Roman" w:hAnsi="Times New Roman"/>
-          <w:b/>
-        </w:rPr>
-        <w:t>C</w:t>
-      </w:r>
-      <w:r>
-        <w:rPr>
-          <w:rFonts w:ascii="Times New Roman" w:hAnsi="Times New Roman"/>
-        </w:rPr>
-        <w:t>G algorithm to use with ‘METH NCG.’ Options:</w:t>
+        </w:rPr>
+        <w:t xml:space="preserve"> </w:t>
+      </w:r>
+      <w:r>
+        <w:rPr>
+          <w:rFonts w:ascii="Times New Roman" w:hAnsi="Times New Roman"/>
+          <w:b/>
+          <w:bCs/>
+        </w:rPr>
+        <w:t>(Default)</w:t>
       </w:r>
     </w:p>
     <w:p>
@@ -8911,13 +9146,13 @@
           <w:rFonts w:ascii="Times New Roman" w:hAnsi="Times New Roman"/>
           <w:b/>
         </w:rPr>
-        <w:t>1</w:t>
-      </w:r>
-      <w:r>
-        <w:rPr>
-          <w:rFonts w:ascii="Times New Roman" w:hAnsi="Times New Roman"/>
-        </w:rPr>
-        <w:t>: Polak-Ribiere. Standard CG algorithm.</w:t>
+        <w:t>3</w:t>
+      </w:r>
+      <w:r>
+        <w:rPr>
+          <w:rFonts w:ascii="Times New Roman" w:hAnsi="Times New Roman"/>
+        </w:rPr>
+        <w:t>. Steepest descent instead of CG.</w:t>
       </w:r>
     </w:p>
     <w:p>
@@ -8927,82 +9162,17 @@
           <w:rFonts w:ascii="Times New Roman" w:hAnsi="Times New Roman"/>
         </w:rPr>
       </w:pPr>
-      <w:r>
-        <w:rPr>
-          <w:rFonts w:ascii="Times New Roman" w:hAnsi="Times New Roman"/>
-          <w:b/>
-        </w:rPr>
-        <w:t>2</w:t>
-      </w:r>
-      <w:r>
-        <w:rPr>
-          <w:rFonts w:ascii="Times New Roman" w:hAnsi="Times New Roman"/>
-        </w:rPr>
-        <w:t>: Hager-Zhang (generally faster).</w:t>
-      </w:r>
-      <w:bookmarkStart w:id="29" w:name="_Ref31947"/>
-      <w:r>
-        <w:rPr>
-          <w:rStyle w:val="EndnoteReference"/>
-          <w:rFonts w:ascii="Times New Roman" w:hAnsi="Times New Roman"/>
-        </w:rPr>
-        <w:endnoteReference w:id="24"/>
-      </w:r>
+    </w:p>
+    <w:p>
+      <w:pPr>
+        <w:pStyle w:val="NoSpacing1"/>
+        <w:rPr>
+          <w:rFonts w:ascii="Times New Roman" w:hAnsi="Times New Roman"/>
+          <w:b/>
+        </w:rPr>
+      </w:pPr>
+      <w:bookmarkStart w:id="29" w:name="IONC:_Syntac_IONC_.7Binteger.7D"/>
       <w:bookmarkEnd w:id="29"/>
-      <w:r>
-        <w:rPr>
-          <w:rFonts w:ascii="Times New Roman" w:hAnsi="Times New Roman"/>
-        </w:rPr>
-        <w:t xml:space="preserve"> </w:t>
-      </w:r>
-      <w:r>
-        <w:rPr>
-          <w:rFonts w:ascii="Times New Roman" w:hAnsi="Times New Roman"/>
-          <w:b/>
-          <w:bCs/>
-        </w:rPr>
-        <w:t>(Default)</w:t>
-      </w:r>
-    </w:p>
-    <w:p>
-      <w:pPr>
-        <w:pStyle w:val="Indentedoptions"/>
-        <w:rPr>
-          <w:rFonts w:ascii="Times New Roman" w:hAnsi="Times New Roman"/>
-        </w:rPr>
-      </w:pPr>
-      <w:r>
-        <w:rPr>
-          <w:rFonts w:ascii="Times New Roman" w:hAnsi="Times New Roman"/>
-          <w:b/>
-        </w:rPr>
-        <w:t>3</w:t>
-      </w:r>
-      <w:r>
-        <w:rPr>
-          <w:rFonts w:ascii="Times New Roman" w:hAnsi="Times New Roman"/>
-        </w:rPr>
-        <w:t>. Steepest descent instead of CG.</w:t>
-      </w:r>
-    </w:p>
-    <w:p>
-      <w:pPr>
-        <w:pStyle w:val="Indentedoptions"/>
-        <w:rPr>
-          <w:rFonts w:ascii="Times New Roman" w:hAnsi="Times New Roman"/>
-        </w:rPr>
-      </w:pPr>
-    </w:p>
-    <w:p>
-      <w:pPr>
-        <w:pStyle w:val="NoSpacing1"/>
-        <w:rPr>
-          <w:rFonts w:ascii="Times New Roman" w:hAnsi="Times New Roman"/>
-          <w:b/>
-        </w:rPr>
-      </w:pPr>
-      <w:bookmarkStart w:id="30" w:name="IONC:_Syntac_IONC_.7Binteger.7D"/>
-      <w:bookmarkEnd w:id="30"/>
       <w:r>
         <w:rPr>
           <w:rFonts w:ascii="Times New Roman" w:hAnsi="Times New Roman"/>
@@ -10279,34 +10449,34 @@
           <w:rFonts w:ascii="Times New Roman" w:hAnsi="Times New Roman"/>
         </w:rPr>
       </w:pPr>
-      <w:bookmarkStart w:id="31" w:name="_Ref268534435"/>
-      <w:bookmarkStart w:id="32" w:name="Molecular_Dynamics_Related"/>
+      <w:bookmarkStart w:id="30" w:name="_Ref268534435"/>
+      <w:bookmarkStart w:id="31" w:name="Molecular_Dynamics_Related"/>
+      <w:bookmarkEnd w:id="30"/>
       <w:bookmarkEnd w:id="31"/>
+      <w:r>
+        <w:rPr>
+          <w:rFonts w:ascii="Times New Roman" w:eastAsia="SimSun" w:hAnsi="Times New Roman"/>
+          <w:lang w:eastAsia="zh-CN"/>
+        </w:rPr>
+        <w:t xml:space="preserve">6.4 </w:t>
+      </w:r>
+      <w:r>
+        <w:rPr>
+          <w:rFonts w:ascii="Times New Roman" w:hAnsi="Times New Roman"/>
+        </w:rPr>
+        <w:t>Energy Functional Parameters</w:t>
+      </w:r>
+    </w:p>
+    <w:p>
+      <w:pPr>
+        <w:pStyle w:val="NoSpacing1"/>
+        <w:rPr>
+          <w:rFonts w:ascii="Times New Roman" w:hAnsi="Times New Roman"/>
+          <w:i/>
+        </w:rPr>
+      </w:pPr>
+      <w:bookmarkStart w:id="32" w:name="KINE:_Syntax:_KINE_.7Boption.7D"/>
       <w:bookmarkEnd w:id="32"/>
-      <w:r>
-        <w:rPr>
-          <w:rFonts w:ascii="Times New Roman" w:eastAsia="SimSun" w:hAnsi="Times New Roman"/>
-          <w:lang w:eastAsia="zh-CN"/>
-        </w:rPr>
-        <w:t xml:space="preserve">6.4 </w:t>
-      </w:r>
-      <w:r>
-        <w:rPr>
-          <w:rFonts w:ascii="Times New Roman" w:hAnsi="Times New Roman"/>
-        </w:rPr>
-        <w:t>Energy Functional Parameters</w:t>
-      </w:r>
-    </w:p>
-    <w:p>
-      <w:pPr>
-        <w:pStyle w:val="NoSpacing1"/>
-        <w:rPr>
-          <w:rFonts w:ascii="Times New Roman" w:hAnsi="Times New Roman"/>
-          <w:i/>
-        </w:rPr>
-      </w:pPr>
-      <w:bookmarkStart w:id="33" w:name="KINE:_Syntax:_KINE_.7Boption.7D"/>
-      <w:bookmarkEnd w:id="33"/>
       <w:r>
         <w:rPr>
           <w:rFonts w:ascii="Times New Roman" w:hAnsi="Times New Roman"/>
@@ -11357,6 +11527,26 @@
         </w:rPr>
         <w:fldChar w:fldCharType="end"/>
       </w:r>
+      <w:r>
+        <w:rPr>
+          <w:rFonts w:ascii="Times New Roman" w:hAnsi="Times New Roman"/>
+        </w:rPr>
+        <w:t xml:space="preserve"> Also available: </w:t>
+      </w:r>
+      <w:r>
+        <w:rPr>
+          <w:rFonts w:ascii="Times New Roman" w:hAnsi="Times New Roman"/>
+        </w:rPr>
+        <w:t>Luo-Karasiev-Trickey</w:t>
+      </w:r>
+      <w:r>
+        <w:rPr>
+          <w:rFonts w:ascii="Times New Roman" w:hAnsi="Times New Roman"/>
+        </w:rPr>
+        <w:t>-2018 (LKT).</w:t>
+      </w:r>
+      <w:bookmarkStart w:id="33" w:name="_GoBack"/>
+      <w:bookmarkEnd w:id="33"/>
     </w:p>
     <w:p>
       <w:pPr>
@@ -11426,6 +11616,66 @@
           <w:rFonts w:ascii="Times New Roman" w:hAnsi="Times New Roman"/>
         </w:rPr>
         <w:fldChar w:fldCharType="end"/>
+      </w:r>
+    </w:p>
+    <w:p>
+      <w:pPr>
+        <w:pStyle w:val="Indentedoptions"/>
+        <w:rPr>
+          <w:rFonts w:ascii="Times New Roman" w:hAnsi="Times New Roman"/>
+          <w:bCs/>
+        </w:rPr>
+      </w:pPr>
+      <w:r>
+        <w:rPr>
+          <w:rFonts w:ascii="Times New Roman" w:hAnsi="Times New Roman"/>
+          <w:b/>
+          <w:bCs/>
+        </w:rPr>
+        <w:t>MGP</w:t>
+      </w:r>
+      <w:r>
+        <w:rPr>
+          <w:rFonts w:ascii="Times New Roman" w:hAnsi="Times New Roman"/>
+          <w:b/>
+          <w:bCs/>
+        </w:rPr>
+        <w:t xml:space="preserve">: </w:t>
+      </w:r>
+      <w:r>
+        <w:rPr>
+          <w:rFonts w:ascii="Times New Roman" w:hAnsi="Times New Roman"/>
+          <w:bCs/>
+        </w:rPr>
+        <w:t xml:space="preserve">Mi-Genova-Pavanello KEDF. Involves the parameters </w:t>
+      </w:r>
+      <w:r>
+        <w:rPr>
+          <w:rFonts w:ascii="Times New Roman" w:hAnsi="Times New Roman"/>
+          <w:bCs/>
+        </w:rPr>
+        <w:t>LumgpExp</w:t>
+      </w:r>
+      <w:r>
+        <w:rPr>
+          <w:rFonts w:ascii="Times New Roman" w:hAnsi="Times New Roman"/>
+          <w:bCs/>
+        </w:rPr>
+        <w:t xml:space="preserve"> and </w:t>
+      </w:r>
+      <w:r>
+        <w:rPr>
+          <w:rFonts w:ascii="Times New Roman" w:hAnsi="Times New Roman"/>
+          <w:bCs/>
+        </w:rPr>
+        <w:t>LumgpFactor</w:t>
+      </w:r>
+      <w:r>
+        <w:rPr>
+          <w:rFonts w:ascii="Times New Roman" w:hAnsi="Times New Roman"/>
+          <w:bCs/>
+        </w:rPr>
+        <w:t>.</w:t>
       </w:r>
     </w:p>
     <w:p>
@@ -12369,14 +12619,14 @@
         <w:rPr>
           <w:rFonts w:ascii="Times New Roman" w:hAnsi="Times New Roman"/>
         </w:rPr>
-        <w:t xml:space="preserve">. Our PBE-XC is not stable in vacuum, possibly causing trouble in density optimization. If you </w:t>
+        <w:t xml:space="preserve">. Our </w:t>
       </w:r>
       <w:r>
         <w:rPr>
           <w:rFonts w:ascii="Times New Roman" w:hAnsi="Times New Roman"/>
         </w:rPr>
         <w:lastRenderedPageBreak/>
-        <w:t xml:space="preserve">need to use this, a setting of 1E-3 is good. </w:t>
+        <w:t xml:space="preserve">PBE-XC is not stable in vacuum, possibly causing trouble in density optimization. If you need to use this, a setting of 1E-3 is good. </w:t>
       </w:r>
       <w:r>
         <w:rPr>
@@ -13455,6 +13705,7 @@
         <w:pStyle w:val="Indentedoptions"/>
         <w:rPr>
           <w:rFonts w:ascii="Times New Roman" w:hAnsi="Times New Roman"/>
+          <w:b/>
         </w:rPr>
       </w:pPr>
       <w:r>
@@ -13612,6 +13863,94 @@
         </w:rPr>
         <w:t>(Default=1)</w:t>
       </w:r>
+    </w:p>
+    <w:p>
+      <w:pPr>
+        <w:pStyle w:val="Indentedoptions"/>
+        <w:rPr>
+          <w:rFonts w:ascii="Times New Roman" w:hAnsi="Times New Roman"/>
+          <w:bCs/>
+        </w:rPr>
+      </w:pPr>
+      <w:r>
+        <w:rPr>
+          <w:rFonts w:ascii="Times New Roman" w:hAnsi="Times New Roman"/>
+          <w:b/>
+          <w:bCs/>
+        </w:rPr>
+        <w:t>LumgpExp</w:t>
+      </w:r>
+      <w:r>
+        <w:rPr>
+          <w:rFonts w:ascii="Times New Roman" w:hAnsi="Times New Roman"/>
+          <w:b/>
+          <w:bCs/>
+        </w:rPr>
+        <w:t>:</w:t>
+      </w:r>
+      <w:r>
+        <w:rPr>
+          <w:rFonts w:ascii="Times New Roman" w:hAnsi="Times New Roman"/>
+          <w:b/>
+          <w:bCs/>
+        </w:rPr>
+        <w:t xml:space="preserve"> </w:t>
+      </w:r>
+      <w:r>
+        <w:rPr>
+          <w:rFonts w:ascii="Times New Roman" w:hAnsi="Times New Roman"/>
+          <w:bCs/>
+        </w:rPr>
+        <w:t>Used with MGP KEDF; sets Lumgp exponent.</w:t>
+      </w:r>
+    </w:p>
+    <w:p>
+      <w:pPr>
+        <w:pStyle w:val="Indentedoptions"/>
+        <w:rPr>
+          <w:rFonts w:ascii="Times New Roman" w:hAnsi="Times New Roman"/>
+          <w:bCs/>
+        </w:rPr>
+      </w:pPr>
+      <w:r>
+        <w:rPr>
+          <w:rFonts w:ascii="Times New Roman" w:hAnsi="Times New Roman"/>
+          <w:b/>
+          <w:bCs/>
+        </w:rPr>
+        <w:t>LumgpFactor</w:t>
+      </w:r>
+      <w:r>
+        <w:rPr>
+          <w:rFonts w:ascii="Times New Roman" w:hAnsi="Times New Roman"/>
+          <w:b/>
+          <w:bCs/>
+        </w:rPr>
+        <w:t>:</w:t>
+      </w:r>
+      <w:r>
+        <w:rPr>
+          <w:rFonts w:ascii="Times New Roman" w:hAnsi="Times New Roman"/>
+          <w:b/>
+          <w:bCs/>
+        </w:rPr>
+        <w:t xml:space="preserve"> </w:t>
+      </w:r>
+      <w:r>
+        <w:rPr>
+          <w:rFonts w:ascii="Times New Roman" w:hAnsi="Times New Roman"/>
+          <w:bCs/>
+        </w:rPr>
+        <w:t>Used with MGP KEDF; sets Lumgp factor.</w:t>
+      </w:r>
+    </w:p>
+    <w:p>
+      <w:pPr>
+        <w:pStyle w:val="Indentedoptions"/>
+        <w:rPr>
+          <w:rFonts w:ascii="Times New Roman" w:hAnsi="Times New Roman"/>
+        </w:rPr>
+      </w:pPr>
     </w:p>
     <w:p>
       <w:pPr>
@@ -14238,6 +14577,7 @@
         <w:rPr>
           <w:rFonts w:ascii="Times New Roman" w:hAnsi="Times New Roman"/>
         </w:rPr>
+        <w:lastRenderedPageBreak/>
         <w:t xml:space="preserve">The electron density at which the vacuum cutoff function quickly goes to zero, </w:t>
       </w:r>
       <w:r>
@@ -14465,7 +14805,7 @@
           </mc:Choice>
           <mc:Fallback>
             <w:pict>
-              <v:rect w14:anchorId="6017DA74" id="Rectangle 5" o:spid="_x0000_s1026" style="position:absolute;margin-left:.05pt;margin-top:0;width:14.9pt;height:17.75pt;z-index:251655168;visibility:visible;mso-wrap-style:square;mso-width-percent:0;mso-height-percent:0;mso-wrap-distance-left:9pt;mso-wrap-distance-top:0;mso-wrap-distance-right:9pt;mso-wrap-distance-bottom:0;mso-position-horizontal:absolute;mso-position-horizontal-relative:text;mso-position-vertical:absolute;mso-position-vertical-relative:text;mso-width-percent:0;mso-height-percent:0;mso-width-relative:page;mso-height-relative:page;v-text-anchor:top" o:gfxdata="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" stroked="f"/>
+              <v:rect w14:anchorId="6AE425B2" id="Rectangle 5" o:spid="_x0000_s1026" style="position:absolute;margin-left:.05pt;margin-top:0;width:14.9pt;height:17.75pt;z-index:251655168;visibility:visible;mso-wrap-style:square;mso-width-percent:0;mso-height-percent:0;mso-wrap-distance-left:9pt;mso-wrap-distance-top:0;mso-wrap-distance-right:9pt;mso-wrap-distance-bottom:0;mso-position-horizontal:absolute;mso-position-horizontal-relative:text;mso-position-vertical:absolute;mso-position-vertical-relative:text;mso-width-percent:0;mso-height-percent:0;mso-width-relative:page;mso-height-relative:page;v-text-anchor:top" o:gfxdata="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" stroked="f"/>
             </w:pict>
           </mc:Fallback>
         </mc:AlternateContent>
@@ -14545,7 +14885,7 @@
           </mc:Choice>
           <mc:Fallback>
             <w:pict>
-              <v:rect w14:anchorId="51DAF13C" id="Rectangle 4" o:spid="_x0000_s1026" style="position:absolute;margin-left:.05pt;margin-top:0;width:14.9pt;height:17.75pt;z-index:251657216;visibility:visible;mso-wrap-style:square;mso-width-percent:0;mso-height-percent:0;mso-wrap-distance-left:9pt;mso-wrap-distance-top:0;mso-wrap-distance-right:9pt;mso-wrap-distance-bottom:0;mso-position-horizontal:absolute;mso-position-horizontal-relative:text;mso-position-vertical:absolute;mso-position-vertical-relative:text;mso-width-percent:0;mso-height-percent:0;mso-width-relative:page;mso-height-relative:page;v-text-anchor:top" o:gfxdata="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" stroked="f"/>
+              <v:rect w14:anchorId="764C7A52" id="Rectangle 4" o:spid="_x0000_s1026" style="position:absolute;margin-left:.05pt;margin-top:0;width:14.9pt;height:17.75pt;z-index:251657216;visibility:visible;mso-wrap-style:square;mso-width-percent:0;mso-height-percent:0;mso-wrap-distance-left:9pt;mso-wrap-distance-top:0;mso-wrap-distance-right:9pt;mso-wrap-distance-bottom:0;mso-position-horizontal:absolute;mso-position-horizontal-relative:text;mso-position-vertical:absolute;mso-position-vertical-relative:text;mso-width-percent:0;mso-height-percent:0;mso-width-relative:page;mso-height-relative:page;v-text-anchor:top" o:gfxdata="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" stroked="f"/>
             </w:pict>
           </mc:Fallback>
         </mc:AlternateContent>
@@ -14778,7 +15118,7 @@
           </mc:Choice>
           <mc:Fallback>
             <w:pict>
-              <v:rect w14:anchorId="023A1D81" id="Rectangle 3" o:spid="_x0000_s1026" style="position:absolute;margin-left:.05pt;margin-top:0;width:14.9pt;height:17.75pt;z-index:251659264;visibility:visible;mso-wrap-style:square;mso-width-percent:0;mso-height-percent:0;mso-wrap-distance-left:9pt;mso-wrap-distance-top:0;mso-wrap-distance-right:9pt;mso-wrap-distance-bottom:0;mso-position-horizontal:absolute;mso-position-horizontal-relative:text;mso-position-vertical:absolute;mso-position-vertical-relative:text;mso-width-percent:0;mso-height-percent:0;mso-width-relative:page;mso-height-relative:page;v-text-anchor:top" o:gfxdata="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" stroked="f"/>
+              <v:rect w14:anchorId="4F1AB79B" id="Rectangle 3" o:spid="_x0000_s1026" style="position:absolute;margin-left:.05pt;margin-top:0;width:14.9pt;height:17.75pt;z-index:251659264;visibility:visible;mso-wrap-style:square;mso-width-percent:0;mso-height-percent:0;mso-wrap-distance-left:9pt;mso-wrap-distance-top:0;mso-wrap-distance-right:9pt;mso-wrap-distance-bottom:0;mso-position-horizontal:absolute;mso-position-horizontal-relative:text;mso-position-vertical:absolute;mso-position-vertical-relative:text;mso-width-percent:0;mso-height-percent:0;mso-width-relative:page;mso-height-relative:page;v-text-anchor:top" o:gfxdata="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" stroked="f"/>
             </w:pict>
           </mc:Fallback>
         </mc:AlternateContent>
@@ -14904,7 +15244,7 @@
           </mc:Choice>
           <mc:Fallback>
             <w:pict>
-              <v:rect w14:anchorId="21BCD102" id="Rectangle 2" o:spid="_x0000_s1026" style="position:absolute;margin-left:.05pt;margin-top:0;width:14.9pt;height:17.75pt;z-index:251660288;visibility:visible;mso-wrap-style:square;mso-width-percent:0;mso-height-percent:0;mso-wrap-distance-left:9pt;mso-wrap-distance-top:0;mso-wrap-distance-right:9pt;mso-wrap-distance-bottom:0;mso-position-horizontal:absolute;mso-position-horizontal-relative:text;mso-position-vertical:absolute;mso-position-vertical-relative:text;mso-width-percent:0;mso-height-percent:0;mso-width-relative:page;mso-height-relative:page;v-text-anchor:top" o:gfxdata="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" stroked="f"/>
+              <v:rect w14:anchorId="73346377" id="Rectangle 2" o:spid="_x0000_s1026" style="position:absolute;margin-left:.05pt;margin-top:0;width:14.9pt;height:17.75pt;z-index:251660288;visibility:visible;mso-wrap-style:square;mso-width-percent:0;mso-height-percent:0;mso-wrap-distance-left:9pt;mso-wrap-distance-top:0;mso-wrap-distance-right:9pt;mso-wrap-distance-bottom:0;mso-position-horizontal:absolute;mso-position-horizontal-relative:text;mso-position-vertical:absolute;mso-position-vertical-relative:text;mso-width-percent:0;mso-height-percent:0;mso-width-relative:page;mso-height-relative:page;v-text-anchor:top" o:gfxdata="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" stroked="f"/>
             </w:pict>
           </mc:Fallback>
         </mc:AlternateContent>
@@ -15644,6 +15984,7 @@
           <w:rFonts w:ascii="Times New Roman" w:hAnsi="Times New Roman"/>
           <w:b/>
         </w:rPr>
+        <w:lastRenderedPageBreak/>
         <w:t>MDOP {path}</w:t>
       </w:r>
     </w:p>
@@ -15736,7 +16077,6 @@
         <w:rPr>
           <w:rFonts w:ascii="Times New Roman" w:hAnsi="Times New Roman"/>
         </w:rPr>
-        <w:lastRenderedPageBreak/>
         <w:t>Restart molecular dynamics from the prepared atom file and velocity file.</w:t>
       </w:r>
     </w:p>
@@ -17412,6 +17752,7 @@
           <w:b/>
           <w:bCs/>
         </w:rPr>
+        <w:lastRenderedPageBreak/>
         <w:t>NYOS {integer}:</w:t>
       </w:r>
       <w:r>
@@ -17584,7 +17925,6 @@
           <w:b/>
           <w:bCs/>
         </w:rPr>
-        <w:lastRenderedPageBreak/>
         <w:t>5:</w:t>
       </w:r>
       <w:r>
@@ -18327,6 +18667,7 @@
           <w:rFonts w:ascii="Times New Roman" w:hAnsi="Times New Roman"/>
           <w:b/>
         </w:rPr>
+        <w:lastRenderedPageBreak/>
         <w:t>RHOA</w:t>
       </w:r>
     </w:p>
@@ -18422,7 +18763,6 @@
         <w:rPr>
           <w:rFonts w:ascii="Times New Roman" w:hAnsi="Times New Roman"/>
         </w:rPr>
-        <w:lastRenderedPageBreak/>
         <w:t xml:space="preserve">Short for </w:t>
       </w:r>
       <w:r>
@@ -19186,7 +19526,6 @@
           <w:rFonts w:ascii="Times New Roman" w:hAnsi="Times New Roman"/>
           <w:b/>
         </w:rPr>
-        <w:lastRenderedPageBreak/>
         <w:t xml:space="preserve">RHO </w:t>
       </w:r>
       <w:r>
@@ -19730,6 +20069,7 @@
         <w:ind w:left="720"/>
       </w:pPr>
       <w:r>
+        <w:lastRenderedPageBreak/>
         <w:t>If the header file is missing, add the directory containing the F95 and/or F2003 header files (depending on serial or parallel compilation) using a -I/path/to/include/directory option for your compiler.</w:t>
       </w:r>
     </w:p>
@@ -19738,7 +20078,6 @@
         <w:ind w:left="720"/>
       </w:pPr>
       <w:r>
-        <w:lastRenderedPageBreak/>
         <w:t>If compilation works but there is a runtime problem due to dynamic linking of the FFTW libraries, you can check which library – if any – you are linking to, by typing:</w:t>
       </w:r>
     </w:p>
@@ -19881,7 +20220,11 @@
         <w:t>0</w:t>
       </w:r>
       <w:r>
-        <w:t xml:space="preserve"> or ρ*, either calculated automatically during the simulation or input using </w:t>
+        <w:t xml:space="preserve"> or ρ*, either calculated automatically during </w:t>
+      </w:r>
+      <w:r>
+        <w:lastRenderedPageBreak/>
+        <w:t xml:space="preserve">the simulation or input using </w:t>
       </w:r>
       <w:r>
         <w:rPr>
@@ -19968,11 +20311,7 @@
         <w:t>’</w:t>
       </w:r>
       <w:r>
-        <w:t xml:space="preserve"> is </w:t>
-      </w:r>
-      <w:r>
-        <w:lastRenderedPageBreak/>
-        <w:t xml:space="preserve">helpful for this check.) If they are too close, this will cause extremely uneven electron density, as well. Finally, if those checks do not help, the KEDF WGV is more stable in vacuum, or a different order of the Taylor expansion (keyword </w:t>
+        <w:t xml:space="preserve"> is helpful for this check.) If they are too close, this will cause extremely uneven electron density, as well. Finally, if those checks do not help, the KEDF WGV is more stable in vacuum, or a different order of the Taylor expansion (keyword </w:t>
       </w:r>
       <w:r>
         <w:rPr>
@@ -24446,7 +24785,7 @@
       <w:rPr>
         <w:noProof/>
       </w:rPr>
-      <w:t>8</w:t>
+      <w:t>22</w:t>
     </w:r>
     <w:r>
       <w:rPr>
@@ -25009,7 +25348,6 @@
   <w:style w:type="character" w:default="1" w:styleId="DefaultParagraphFont">
     <w:name w:val="Default Paragraph Font"/>
     <w:uiPriority w:val="1"/>
-    <w:semiHidden/>
     <w:unhideWhenUsed/>
   </w:style>
   <w:style w:type="table" w:default="1" w:styleId="TableNormal">
@@ -26234,7 +26572,7 @@
 </file>
 
 <file path=customXml/itemProps2.xml><?xml version="1.0" encoding="utf-8"?>
-<ds:datastoreItem xmlns:ds="http://schemas.openxmlformats.org/officeDocument/2006/customXml" ds:itemID="{D3E76478-2E3C-4BD0-9969-EE91F4C3D659}">
+<ds:datastoreItem xmlns:ds="http://schemas.openxmlformats.org/officeDocument/2006/customXml" ds:itemID="{35A37282-0461-43A2-9CB5-6CE997F332A2}">
   <ds:schemaRefs>
     <ds:schemaRef ds:uri="http://schemas.openxmlformats.org/officeDocument/2006/bibliography"/>
   </ds:schemaRefs>

</xml_diff>